<commit_message>
Atualizado documento de Boas práticas a serem seguidas. #22
</commit_message>
<xml_diff>
--- a/Padrões Adotados/Boas praticas.docx
+++ b/Padrões Adotados/Boas praticas.docx
@@ -7,7 +7,7 @@
         <w:pStyle w:val="Title"/>
         <w:rPr/>
       </w:pPr>
-      <w:bookmarkStart w:colFirst="0" w:colLast="0" w:name="_hpd7214iee8o" w:id="0"/>
+      <w:bookmarkStart w:colFirst="0" w:colLast="0" w:name="_gjdgxs" w:id="0"/>
       <w:bookmarkEnd w:id="0"/>
       <w:r>
         <w:rPr>
@@ -56,13 +56,50 @@
         <w:jc w:val="both"/>
         <w:rPr/>
       </w:pPr>
-      <w:bookmarkStart w:colFirst="0" w:colLast="0" w:name="_a7t0z3eva3o5" w:id="1"/>
+      <w:bookmarkStart w:colFirst="0" w:colLast="0" w:name="_30j0zll" w:id="1"/>
       <w:bookmarkEnd w:id="1"/>
       <w:r>
         <w:rPr>
           <w:rtl w:val="0"/>
         </w:rPr>
         <w:t xml:space="preserve">Código</w:t>
+      </w:r>
+    </w:p>
+    <w:p>
+      <w:pPr>
+        <w:pStyle w:val="Heading2"/>
+        <w:numPr>
+          <w:ilvl w:val="0"/>
+          <w:numId w:val="5"/>
+        </w:numPr>
+        <w:ind w:left="720" w:hanging="360"/>
+        <w:jc w:val="both"/>
+        <w:rPr/>
+      </w:pPr>
+      <w:bookmarkStart w:colFirst="0" w:colLast="0" w:name="_1fob9te" w:id="2"/>
+      <w:bookmarkEnd w:id="2"/>
+      <w:r>
+        <w:rPr>
+          <w:rtl w:val="0"/>
+        </w:rPr>
+        <w:t xml:space="preserve">Faça comentários sempre que necessário</w:t>
+      </w:r>
+      <w:r>
+        <w:rPr>
+          <w:rtl w:val="0"/>
+        </w:rPr>
+      </w:r>
+    </w:p>
+    <w:p>
+      <w:pPr>
+        <w:jc w:val="both"/>
+        <w:rPr/>
+      </w:pPr>
+      <w:r>
+        <w:rPr>
+          <w:rtl w:val="0"/>
+        </w:rPr>
+        <w:t xml:space="preserve">Um bom comentário detalhado o objetivo do método ou função, parâmetros de entrada e saída podem ajudar em manutenções futuras. Comentários redundantes devem ser evitados. Vale sempre lembrar: “Qualquer comentário que faça você olhar para outras partes do seu código para entendê-lo não valem os bits que consomem.”</w:t>
       </w:r>
     </w:p>
     <w:p>
@@ -73,30 +110,27 @@
           <w:numId w:val="2"/>
         </w:numPr>
         <w:ind w:left="720" w:hanging="360"/>
-        <w:jc w:val="both"/>
-        <w:rPr>
-          <w:u w:val="none"/>
-        </w:rPr>
-      </w:pPr>
-      <w:bookmarkStart w:colFirst="0" w:colLast="0" w:name="_4r245ze2eg3" w:id="2"/>
-      <w:bookmarkEnd w:id="2"/>
-      <w:r>
-        <w:rPr>
-          <w:rtl w:val="0"/>
-        </w:rPr>
-        <w:t xml:space="preserve">Faça comentários sempre que necessário</w:t>
-      </w:r>
-    </w:p>
-    <w:p>
-      <w:pPr>
-        <w:jc w:val="both"/>
-        <w:rPr/>
-      </w:pPr>
-      <w:r>
-        <w:rPr>
-          <w:rtl w:val="0"/>
-        </w:rPr>
-        <w:t xml:space="preserve">Um bom comentário detalhado o objetivo do método ou função, parâmetros de entrada e saída podem ajudar em manutenções futuras. Comentários redundantes devem ser evitados. Vale sempre lembrar: “Qualquer comentário que faça você olhar para outras partes do seu código para entendê-lo não valem os bits que consomem.”</w:t>
+        <w:rPr/>
+      </w:pPr>
+      <w:bookmarkStart w:colFirst="0" w:colLast="0" w:name="_3znysh7" w:id="3"/>
+      <w:bookmarkEnd w:id="3"/>
+      <w:r>
+        <w:rPr>
+          <w:rtl w:val="0"/>
+        </w:rPr>
+        <w:t xml:space="preserve">Formate o código</w:t>
+      </w:r>
+    </w:p>
+    <w:p>
+      <w:pPr>
+        <w:ind w:left="0" w:firstLine="0"/>
+        <w:rPr/>
+      </w:pPr>
+      <w:r>
+        <w:rPr>
+          <w:rtl w:val="0"/>
+        </w:rPr>
+        <w:t xml:space="preserve">Utilize indentação tabular com até 8 espaços.</w:t>
       </w:r>
     </w:p>
     <w:p>
@@ -104,130 +138,162 @@
         <w:pStyle w:val="Heading2"/>
         <w:numPr>
           <w:ilvl w:val="0"/>
-          <w:numId w:val="5"/>
+          <w:numId w:val="1"/>
         </w:numPr>
-        <w:rPr/>
-      </w:pPr>
-      <w:bookmarkStart w:colFirst="0" w:colLast="0" w:name="_g28koyhacgqf" w:id="3"/>
-      <w:bookmarkEnd w:id="3"/>
-      <w:r>
-        <w:rPr>
-          <w:rtl w:val="0"/>
-        </w:rPr>
-        <w:t xml:space="preserve">Formate o código</w:t>
-      </w:r>
-    </w:p>
-    <w:p>
-      <w:pPr>
-        <w:ind w:left="0" w:firstLine="0"/>
-        <w:rPr/>
-      </w:pPr>
-      <w:r>
-        <w:rPr>
-          <w:rtl w:val="0"/>
-        </w:rPr>
-        <w:t xml:space="preserve">Um código identado facilita a leitura, o entendimento e ainda deixa o código mais bonito.</w:t>
-      </w:r>
-    </w:p>
-    <w:p>
-      <w:pPr>
-        <w:pStyle w:val="Heading2"/>
+        <w:spacing w:after="0" w:lineRule="auto"/>
+        <w:ind w:left="720" w:hanging="360"/>
+        <w:rPr>
+          <w:sz w:val="32"/>
+          <w:szCs w:val="32"/>
+        </w:rPr>
+      </w:pPr>
+      <w:bookmarkStart w:colFirst="0" w:colLast="0" w:name="_2et92p0" w:id="4"/>
+      <w:bookmarkEnd w:id="4"/>
+      <w:r>
+        <w:rPr>
+          <w:rtl w:val="0"/>
+        </w:rPr>
+        <w:t xml:space="preserve">Estruturação do código</w:t>
+      </w:r>
+      <w:r>
+        <w:rPr>
+          <w:rtl w:val="0"/>
+        </w:rPr>
+      </w:r>
+    </w:p>
+    <w:p>
+      <w:pPr>
         <w:numPr>
           <w:ilvl w:val="0"/>
           <w:numId w:val="4"/>
         </w:numPr>
-        <w:spacing w:after="0" w:afterAutospacing="0"/>
-        <w:rPr>
-          <w:sz w:val="32"/>
-          <w:szCs w:val="32"/>
-        </w:rPr>
-      </w:pPr>
-      <w:bookmarkStart w:colFirst="0" w:colLast="0" w:name="_uhp7mkqt9ebl" w:id="4"/>
-      <w:bookmarkEnd w:id="4"/>
-      <w:r>
-        <w:rPr>
-          <w:rtl w:val="0"/>
-        </w:rPr>
-        <w:t xml:space="preserve">Estruturação do código</w:t>
-      </w:r>
-    </w:p>
-    <w:p>
-      <w:pPr>
+        <w:ind w:left="720" w:hanging="360"/>
+        <w:rPr/>
+      </w:pPr>
+      <w:r>
+        <w:rPr>
+          <w:rtl w:val="0"/>
+        </w:rPr>
+        <w:t xml:space="preserve">Escreva um comando por linha</w:t>
+      </w:r>
+      <w:r>
+        <w:rPr>
+          <w:rtl w:val="0"/>
+        </w:rPr>
+      </w:r>
+    </w:p>
+    <w:p>
+      <w:pPr>
+        <w:numPr>
+          <w:ilvl w:val="0"/>
+          <w:numId w:val="4"/>
+        </w:numPr>
+        <w:ind w:left="720" w:hanging="360"/>
+        <w:rPr/>
+      </w:pPr>
+      <w:r>
+        <w:rPr>
+          <w:rtl w:val="0"/>
+        </w:rPr>
+        <w:t xml:space="preserve">Indente o corpo do comando if e else</w:t>
+      </w:r>
+      <w:r>
+        <w:rPr>
+          <w:rtl w:val="0"/>
+        </w:rPr>
+      </w:r>
+    </w:p>
+    <w:p>
+      <w:pPr>
+        <w:numPr>
+          <w:ilvl w:val="0"/>
+          <w:numId w:val="4"/>
+        </w:numPr>
+        <w:ind w:left="720" w:hanging="360"/>
+        <w:rPr/>
+      </w:pPr>
+      <w:r>
+        <w:rPr>
+          <w:rtl w:val="0"/>
+        </w:rPr>
+        <w:t xml:space="preserve">Quebre um comando longo em comandos menores e mais simples</w:t>
+      </w:r>
+    </w:p>
+    <w:p>
+      <w:pPr>
+        <w:numPr>
+          <w:ilvl w:val="0"/>
+          <w:numId w:val="4"/>
+        </w:numPr>
+        <w:ind w:left="720" w:hanging="360"/>
+        <w:rPr/>
+      </w:pPr>
+      <w:r>
+        <w:rPr>
+          <w:rtl w:val="0"/>
+        </w:rPr>
+        <w:t xml:space="preserve">Separe os comandos longos em várias linhas, quebrando-as em pontos que façam sentido</w:t>
+      </w:r>
+    </w:p>
+    <w:p>
+      <w:pPr>
+        <w:ind w:left="720" w:firstLine="0"/>
+        <w:rPr/>
+      </w:pPr>
+      <w:r>
+        <w:rPr>
+          <w:rtl w:val="0"/>
+        </w:rPr>
+      </w:r>
+    </w:p>
+    <w:p>
+      <w:pPr>
+        <w:pStyle w:val="Heading2"/>
         <w:numPr>
           <w:ilvl w:val="0"/>
           <w:numId w:val="1"/>
         </w:numPr>
         <w:ind w:left="720" w:hanging="360"/>
-        <w:rPr>
-          <w:u w:val="none"/>
-        </w:rPr>
-      </w:pPr>
-      <w:r>
-        <w:rPr>
-          <w:rtl w:val="0"/>
-        </w:rPr>
-        <w:t xml:space="preserve">Escreva um comando por linha</w:t>
-      </w:r>
-    </w:p>
-    <w:p>
-      <w:pPr>
-        <w:numPr>
-          <w:ilvl w:val="0"/>
-          <w:numId w:val="1"/>
-        </w:numPr>
-        <w:ind w:left="720" w:hanging="360"/>
-        <w:rPr>
-          <w:u w:val="none"/>
-        </w:rPr>
-      </w:pPr>
-      <w:r>
-        <w:rPr>
-          <w:rtl w:val="0"/>
-        </w:rPr>
-        <w:t xml:space="preserve">Endente o corpo do comando if e else</w:t>
-      </w:r>
-    </w:p>
-    <w:p>
-      <w:pPr>
-        <w:numPr>
-          <w:ilvl w:val="0"/>
-          <w:numId w:val="1"/>
-        </w:numPr>
-        <w:ind w:left="720" w:hanging="360"/>
-        <w:rPr/>
-      </w:pPr>
-      <w:r>
-        <w:rPr>
-          <w:rtl w:val="0"/>
-        </w:rPr>
-        <w:t xml:space="preserve">Quebre um comando longo em comandos menores e mais simples</w:t>
-      </w:r>
-    </w:p>
-    <w:p>
-      <w:pPr>
-        <w:numPr>
-          <w:ilvl w:val="0"/>
-          <w:numId w:val="1"/>
-        </w:numPr>
-        <w:ind w:left="720" w:hanging="360"/>
-        <w:rPr/>
-      </w:pPr>
-      <w:r>
-        <w:rPr>
-          <w:rtl w:val="0"/>
-        </w:rPr>
-        <w:t xml:space="preserve">Separe os comandos longos em várias linhas, quebrando-as em pontos que façam sentido</w:t>
-      </w:r>
-    </w:p>
-    <w:p>
-      <w:pPr>
-        <w:ind w:left="720" w:firstLine="0"/>
-        <w:rPr/>
-      </w:pPr>
-      <w:r>
-        <w:rPr>
-          <w:rtl w:val="0"/>
-        </w:rPr>
+        <w:rPr/>
+      </w:pPr>
+      <w:bookmarkStart w:colFirst="0" w:colLast="0" w:name="_tyjcwt" w:id="5"/>
+      <w:bookmarkEnd w:id="5"/>
+      <w:r>
+        <w:rPr>
+          <w:rtl w:val="0"/>
+        </w:rPr>
+        <w:t xml:space="preserve">Dê nomes significativos/intuitivos para as variáveis</w:t>
+      </w:r>
+      <w:r>
+        <w:rPr>
+          <w:rtl w:val="0"/>
+        </w:rPr>
+      </w:r>
+    </w:p>
+    <w:p>
+      <w:pPr>
+        <w:ind w:left="0" w:firstLine="0"/>
+        <w:rPr/>
+      </w:pPr>
+      <w:r>
+        <w:rPr>
+          <w:rtl w:val="0"/>
+        </w:rPr>
+        <w:t xml:space="preserve">Nomeie variáveis que sejam pronunciáveis.</w:t>
+      </w:r>
+    </w:p>
+    <w:p>
+      <w:pPr>
+        <w:pStyle w:val="Heading1"/>
+        <w:rPr/>
+      </w:pPr>
+      <w:bookmarkStart w:colFirst="0" w:colLast="0" w:name="_3dy6vkm" w:id="6"/>
+      <w:bookmarkEnd w:id="6"/>
+      <w:r>
+        <w:rPr>
+          <w:rtl w:val="0"/>
+        </w:rPr>
+        <w:t xml:space="preserve">Classes e métodos</w:t>
       </w:r>
     </w:p>
     <w:p>
@@ -235,19 +301,23 @@
         <w:pStyle w:val="Heading2"/>
         <w:numPr>
           <w:ilvl w:val="0"/>
-          <w:numId w:val="4"/>
+          <w:numId w:val="3"/>
         </w:numPr>
-        <w:rPr>
-          <w:u w:val="none"/>
-        </w:rPr>
-      </w:pPr>
-      <w:bookmarkStart w:colFirst="0" w:colLast="0" w:name="_3yqxurxll2w1" w:id="5"/>
-      <w:bookmarkEnd w:id="5"/>
-      <w:r>
-        <w:rPr>
-          <w:rtl w:val="0"/>
-        </w:rPr>
-        <w:t xml:space="preserve">Dê nomes significativos/intuitivos para as variáveis</w:t>
+        <w:ind w:left="720" w:hanging="360"/>
+        <w:rPr/>
+      </w:pPr>
+      <w:bookmarkStart w:colFirst="0" w:colLast="0" w:name="_1t3h5sf" w:id="7"/>
+      <w:bookmarkEnd w:id="7"/>
+      <w:r>
+        <w:rPr>
+          <w:rtl w:val="0"/>
+        </w:rPr>
+        <w:t xml:space="preserve">Nomes</w:t>
+      </w:r>
+      <w:r>
+        <w:rPr>
+          <w:rtl w:val="0"/>
+        </w:rPr>
       </w:r>
     </w:p>
     <w:p>
@@ -259,7 +329,7 @@
         <w:rPr>
           <w:rtl w:val="0"/>
         </w:rPr>
-        <w:t xml:space="preserve">Evite nomear as variáveis com letras e nomes que não sejam significativos, procure nomes que sejam pronunciáveis.</w:t>
+        <w:t xml:space="preserve">Para os nomes das classes utilize somente substantivos. Já para os métodos que indicam ‘ações’ deve-se utilizar verbos para os nomes.</w:t>
       </w:r>
     </w:p>
     <w:p>
@@ -267,13 +337,13 @@
         <w:pStyle w:val="Heading1"/>
         <w:rPr/>
       </w:pPr>
-      <w:bookmarkStart w:colFirst="0" w:colLast="0" w:name="_psicwwkt2ppc" w:id="6"/>
-      <w:bookmarkEnd w:id="6"/>
-      <w:r>
-        <w:rPr>
-          <w:rtl w:val="0"/>
-        </w:rPr>
-        <w:t xml:space="preserve">Classes e métodos</w:t>
+      <w:bookmarkStart w:colFirst="0" w:colLast="0" w:name="_4d34og8" w:id="8"/>
+      <w:bookmarkEnd w:id="8"/>
+      <w:r>
+        <w:rPr>
+          <w:rtl w:val="0"/>
+        </w:rPr>
+        <w:t xml:space="preserve">Interface</w:t>
       </w:r>
     </w:p>
     <w:p>
@@ -283,63 +353,21 @@
           <w:ilvl w:val="0"/>
           <w:numId w:val="6"/>
         </w:numPr>
-        <w:rPr>
-          <w:u w:val="none"/>
-        </w:rPr>
-      </w:pPr>
-      <w:bookmarkStart w:colFirst="0" w:colLast="0" w:name="_wtuzwqd9sp4x" w:id="7"/>
-      <w:bookmarkEnd w:id="7"/>
-      <w:r>
-        <w:rPr>
-          <w:rtl w:val="0"/>
-        </w:rPr>
-        <w:t xml:space="preserve">Nomes</w:t>
-      </w:r>
-    </w:p>
-    <w:p>
-      <w:pPr>
-        <w:ind w:left="0" w:firstLine="0"/>
-        <w:rPr/>
-      </w:pPr>
-      <w:r>
-        <w:rPr>
-          <w:rtl w:val="0"/>
-        </w:rPr>
-        <w:t xml:space="preserve">Para os nomes das classes utilize somente substantivos. Já para os métodos que indicam ‘ações’ deve-se utilizar verbos para os nomes.</w:t>
-      </w:r>
-    </w:p>
-    <w:p>
-      <w:pPr>
-        <w:pStyle w:val="Heading1"/>
-        <w:rPr/>
-      </w:pPr>
-      <w:bookmarkStart w:colFirst="0" w:colLast="0" w:name="_p8nh4ovmih13" w:id="8"/>
-      <w:bookmarkEnd w:id="8"/>
-      <w:r>
-        <w:rPr>
-          <w:rtl w:val="0"/>
-        </w:rPr>
-        <w:t xml:space="preserve">Interface</w:t>
-      </w:r>
-    </w:p>
-    <w:p>
-      <w:pPr>
-        <w:pStyle w:val="Heading2"/>
-        <w:numPr>
-          <w:ilvl w:val="0"/>
-          <w:numId w:val="3"/>
-        </w:numPr>
-        <w:rPr>
-          <w:u w:val="none"/>
-        </w:rPr>
-      </w:pPr>
-      <w:bookmarkStart w:colFirst="0" w:colLast="0" w:name="_hhmiize5ski1" w:id="9"/>
+        <w:ind w:left="720" w:hanging="360"/>
+        <w:rPr/>
+      </w:pPr>
+      <w:bookmarkStart w:colFirst="0" w:colLast="0" w:name="_2s8eyo1" w:id="9"/>
       <w:bookmarkEnd w:id="9"/>
       <w:r>
         <w:rPr>
           <w:rtl w:val="0"/>
         </w:rPr>
         <w:t xml:space="preserve">Entrada de valores</w:t>
+      </w:r>
+      <w:r>
+        <w:rPr>
+          <w:rtl w:val="0"/>
+        </w:rPr>
       </w:r>
     </w:p>
     <w:p>
@@ -377,6 +405,336 @@
   <w:abstractNum w:abstractNumId="1">
     <w:lvl w:ilvl="0">
       <w:start w:val="1"/>
+      <w:numFmt w:val="bullet"/>
+      <w:lvlText w:val="●"/>
+      <w:lvlJc w:val="left"/>
+      <w:pPr>
+        <w:ind w:left="720" w:hanging="360"/>
+      </w:pPr>
+      <w:rPr>
+        <w:u w:val="none"/>
+      </w:rPr>
+    </w:lvl>
+    <w:lvl w:ilvl="1">
+      <w:start w:val="1"/>
+      <w:numFmt w:val="bullet"/>
+      <w:lvlText w:val="○"/>
+      <w:lvlJc w:val="left"/>
+      <w:pPr>
+        <w:ind w:left="1440" w:hanging="360"/>
+      </w:pPr>
+      <w:rPr>
+        <w:u w:val="none"/>
+      </w:rPr>
+    </w:lvl>
+    <w:lvl w:ilvl="2">
+      <w:start w:val="1"/>
+      <w:numFmt w:val="bullet"/>
+      <w:lvlText w:val="■"/>
+      <w:lvlJc w:val="left"/>
+      <w:pPr>
+        <w:ind w:left="2160" w:hanging="360"/>
+      </w:pPr>
+      <w:rPr>
+        <w:u w:val="none"/>
+      </w:rPr>
+    </w:lvl>
+    <w:lvl w:ilvl="3">
+      <w:start w:val="1"/>
+      <w:numFmt w:val="bullet"/>
+      <w:lvlText w:val="●"/>
+      <w:lvlJc w:val="left"/>
+      <w:pPr>
+        <w:ind w:left="2880" w:hanging="360"/>
+      </w:pPr>
+      <w:rPr>
+        <w:u w:val="none"/>
+      </w:rPr>
+    </w:lvl>
+    <w:lvl w:ilvl="4">
+      <w:start w:val="1"/>
+      <w:numFmt w:val="bullet"/>
+      <w:lvlText w:val="○"/>
+      <w:lvlJc w:val="left"/>
+      <w:pPr>
+        <w:ind w:left="3600" w:hanging="360"/>
+      </w:pPr>
+      <w:rPr>
+        <w:u w:val="none"/>
+      </w:rPr>
+    </w:lvl>
+    <w:lvl w:ilvl="5">
+      <w:start w:val="1"/>
+      <w:numFmt w:val="bullet"/>
+      <w:lvlText w:val="■"/>
+      <w:lvlJc w:val="left"/>
+      <w:pPr>
+        <w:ind w:left="4320" w:hanging="360"/>
+      </w:pPr>
+      <w:rPr>
+        <w:u w:val="none"/>
+      </w:rPr>
+    </w:lvl>
+    <w:lvl w:ilvl="6">
+      <w:start w:val="1"/>
+      <w:numFmt w:val="bullet"/>
+      <w:lvlText w:val="●"/>
+      <w:lvlJc w:val="left"/>
+      <w:pPr>
+        <w:ind w:left="5040" w:hanging="360"/>
+      </w:pPr>
+      <w:rPr>
+        <w:u w:val="none"/>
+      </w:rPr>
+    </w:lvl>
+    <w:lvl w:ilvl="7">
+      <w:start w:val="1"/>
+      <w:numFmt w:val="bullet"/>
+      <w:lvlText w:val="○"/>
+      <w:lvlJc w:val="left"/>
+      <w:pPr>
+        <w:ind w:left="5760" w:hanging="360"/>
+      </w:pPr>
+      <w:rPr>
+        <w:u w:val="none"/>
+      </w:rPr>
+    </w:lvl>
+    <w:lvl w:ilvl="8">
+      <w:start w:val="1"/>
+      <w:numFmt w:val="bullet"/>
+      <w:lvlText w:val="■"/>
+      <w:lvlJc w:val="left"/>
+      <w:pPr>
+        <w:ind w:left="6480" w:hanging="360"/>
+      </w:pPr>
+      <w:rPr>
+        <w:u w:val="none"/>
+      </w:rPr>
+    </w:lvl>
+  </w:abstractNum>
+  <w:abstractNum w:abstractNumId="2">
+    <w:lvl w:ilvl="0">
+      <w:start w:val="1"/>
+      <w:numFmt w:val="bullet"/>
+      <w:lvlText w:val="●"/>
+      <w:lvlJc w:val="left"/>
+      <w:pPr>
+        <w:ind w:left="720" w:hanging="360"/>
+      </w:pPr>
+      <w:rPr>
+        <w:u w:val="none"/>
+      </w:rPr>
+    </w:lvl>
+    <w:lvl w:ilvl="1">
+      <w:start w:val="1"/>
+      <w:numFmt w:val="bullet"/>
+      <w:lvlText w:val="○"/>
+      <w:lvlJc w:val="left"/>
+      <w:pPr>
+        <w:ind w:left="1440" w:hanging="360"/>
+      </w:pPr>
+      <w:rPr>
+        <w:u w:val="none"/>
+      </w:rPr>
+    </w:lvl>
+    <w:lvl w:ilvl="2">
+      <w:start w:val="1"/>
+      <w:numFmt w:val="bullet"/>
+      <w:lvlText w:val="■"/>
+      <w:lvlJc w:val="left"/>
+      <w:pPr>
+        <w:ind w:left="2160" w:hanging="360"/>
+      </w:pPr>
+      <w:rPr>
+        <w:u w:val="none"/>
+      </w:rPr>
+    </w:lvl>
+    <w:lvl w:ilvl="3">
+      <w:start w:val="1"/>
+      <w:numFmt w:val="bullet"/>
+      <w:lvlText w:val="●"/>
+      <w:lvlJc w:val="left"/>
+      <w:pPr>
+        <w:ind w:left="2880" w:hanging="360"/>
+      </w:pPr>
+      <w:rPr>
+        <w:u w:val="none"/>
+      </w:rPr>
+    </w:lvl>
+    <w:lvl w:ilvl="4">
+      <w:start w:val="1"/>
+      <w:numFmt w:val="bullet"/>
+      <w:lvlText w:val="○"/>
+      <w:lvlJc w:val="left"/>
+      <w:pPr>
+        <w:ind w:left="3600" w:hanging="360"/>
+      </w:pPr>
+      <w:rPr>
+        <w:u w:val="none"/>
+      </w:rPr>
+    </w:lvl>
+    <w:lvl w:ilvl="5">
+      <w:start w:val="1"/>
+      <w:numFmt w:val="bullet"/>
+      <w:lvlText w:val="■"/>
+      <w:lvlJc w:val="left"/>
+      <w:pPr>
+        <w:ind w:left="4320" w:hanging="360"/>
+      </w:pPr>
+      <w:rPr>
+        <w:u w:val="none"/>
+      </w:rPr>
+    </w:lvl>
+    <w:lvl w:ilvl="6">
+      <w:start w:val="1"/>
+      <w:numFmt w:val="bullet"/>
+      <w:lvlText w:val="●"/>
+      <w:lvlJc w:val="left"/>
+      <w:pPr>
+        <w:ind w:left="5040" w:hanging="360"/>
+      </w:pPr>
+      <w:rPr>
+        <w:u w:val="none"/>
+      </w:rPr>
+    </w:lvl>
+    <w:lvl w:ilvl="7">
+      <w:start w:val="1"/>
+      <w:numFmt w:val="bullet"/>
+      <w:lvlText w:val="○"/>
+      <w:lvlJc w:val="left"/>
+      <w:pPr>
+        <w:ind w:left="5760" w:hanging="360"/>
+      </w:pPr>
+      <w:rPr>
+        <w:u w:val="none"/>
+      </w:rPr>
+    </w:lvl>
+    <w:lvl w:ilvl="8">
+      <w:start w:val="1"/>
+      <w:numFmt w:val="bullet"/>
+      <w:lvlText w:val="■"/>
+      <w:lvlJc w:val="left"/>
+      <w:pPr>
+        <w:ind w:left="6480" w:hanging="360"/>
+      </w:pPr>
+      <w:rPr>
+        <w:u w:val="none"/>
+      </w:rPr>
+    </w:lvl>
+  </w:abstractNum>
+  <w:abstractNum w:abstractNumId="3">
+    <w:lvl w:ilvl="0">
+      <w:start w:val="1"/>
+      <w:numFmt w:val="bullet"/>
+      <w:lvlText w:val="●"/>
+      <w:lvlJc w:val="left"/>
+      <w:pPr>
+        <w:ind w:left="720" w:hanging="360"/>
+      </w:pPr>
+      <w:rPr>
+        <w:u w:val="none"/>
+      </w:rPr>
+    </w:lvl>
+    <w:lvl w:ilvl="1">
+      <w:start w:val="1"/>
+      <w:numFmt w:val="bullet"/>
+      <w:lvlText w:val="○"/>
+      <w:lvlJc w:val="left"/>
+      <w:pPr>
+        <w:ind w:left="1440" w:hanging="360"/>
+      </w:pPr>
+      <w:rPr>
+        <w:u w:val="none"/>
+      </w:rPr>
+    </w:lvl>
+    <w:lvl w:ilvl="2">
+      <w:start w:val="1"/>
+      <w:numFmt w:val="bullet"/>
+      <w:lvlText w:val="■"/>
+      <w:lvlJc w:val="left"/>
+      <w:pPr>
+        <w:ind w:left="2160" w:hanging="360"/>
+      </w:pPr>
+      <w:rPr>
+        <w:u w:val="none"/>
+      </w:rPr>
+    </w:lvl>
+    <w:lvl w:ilvl="3">
+      <w:start w:val="1"/>
+      <w:numFmt w:val="bullet"/>
+      <w:lvlText w:val="●"/>
+      <w:lvlJc w:val="left"/>
+      <w:pPr>
+        <w:ind w:left="2880" w:hanging="360"/>
+      </w:pPr>
+      <w:rPr>
+        <w:u w:val="none"/>
+      </w:rPr>
+    </w:lvl>
+    <w:lvl w:ilvl="4">
+      <w:start w:val="1"/>
+      <w:numFmt w:val="bullet"/>
+      <w:lvlText w:val="○"/>
+      <w:lvlJc w:val="left"/>
+      <w:pPr>
+        <w:ind w:left="3600" w:hanging="360"/>
+      </w:pPr>
+      <w:rPr>
+        <w:u w:val="none"/>
+      </w:rPr>
+    </w:lvl>
+    <w:lvl w:ilvl="5">
+      <w:start w:val="1"/>
+      <w:numFmt w:val="bullet"/>
+      <w:lvlText w:val="■"/>
+      <w:lvlJc w:val="left"/>
+      <w:pPr>
+        <w:ind w:left="4320" w:hanging="360"/>
+      </w:pPr>
+      <w:rPr>
+        <w:u w:val="none"/>
+      </w:rPr>
+    </w:lvl>
+    <w:lvl w:ilvl="6">
+      <w:start w:val="1"/>
+      <w:numFmt w:val="bullet"/>
+      <w:lvlText w:val="●"/>
+      <w:lvlJc w:val="left"/>
+      <w:pPr>
+        <w:ind w:left="5040" w:hanging="360"/>
+      </w:pPr>
+      <w:rPr>
+        <w:u w:val="none"/>
+      </w:rPr>
+    </w:lvl>
+    <w:lvl w:ilvl="7">
+      <w:start w:val="1"/>
+      <w:numFmt w:val="bullet"/>
+      <w:lvlText w:val="○"/>
+      <w:lvlJc w:val="left"/>
+      <w:pPr>
+        <w:ind w:left="5760" w:hanging="360"/>
+      </w:pPr>
+      <w:rPr>
+        <w:u w:val="none"/>
+      </w:rPr>
+    </w:lvl>
+    <w:lvl w:ilvl="8">
+      <w:start w:val="1"/>
+      <w:numFmt w:val="bullet"/>
+      <w:lvlText w:val="■"/>
+      <w:lvlJc w:val="left"/>
+      <w:pPr>
+        <w:ind w:left="6480" w:hanging="360"/>
+      </w:pPr>
+      <w:rPr>
+        <w:u w:val="none"/>
+      </w:rPr>
+    </w:lvl>
+  </w:abstractNum>
+  <w:abstractNum w:abstractNumId="4">
+    <w:lvl w:ilvl="0">
+      <w:start w:val="1"/>
       <w:numFmt w:val="decimal"/>
       <w:lvlText w:val="%1."/>
       <w:lvlJc w:val="left"/>
@@ -476,336 +834,6 @@
       <w:numFmt w:val="lowerRoman"/>
       <w:lvlText w:val="%9."/>
       <w:lvlJc w:val="right"/>
-      <w:pPr>
-        <w:ind w:left="6480" w:hanging="360"/>
-      </w:pPr>
-      <w:rPr>
-        <w:u w:val="none"/>
-      </w:rPr>
-    </w:lvl>
-  </w:abstractNum>
-  <w:abstractNum w:abstractNumId="2">
-    <w:lvl w:ilvl="0">
-      <w:start w:val="1"/>
-      <w:numFmt w:val="bullet"/>
-      <w:lvlText w:val="●"/>
-      <w:lvlJc w:val="left"/>
-      <w:pPr>
-        <w:ind w:left="720" w:hanging="360"/>
-      </w:pPr>
-      <w:rPr>
-        <w:u w:val="none"/>
-      </w:rPr>
-    </w:lvl>
-    <w:lvl w:ilvl="1">
-      <w:start w:val="1"/>
-      <w:numFmt w:val="bullet"/>
-      <w:lvlText w:val="○"/>
-      <w:lvlJc w:val="left"/>
-      <w:pPr>
-        <w:ind w:left="1440" w:hanging="360"/>
-      </w:pPr>
-      <w:rPr>
-        <w:u w:val="none"/>
-      </w:rPr>
-    </w:lvl>
-    <w:lvl w:ilvl="2">
-      <w:start w:val="1"/>
-      <w:numFmt w:val="bullet"/>
-      <w:lvlText w:val="■"/>
-      <w:lvlJc w:val="left"/>
-      <w:pPr>
-        <w:ind w:left="2160" w:hanging="360"/>
-      </w:pPr>
-      <w:rPr>
-        <w:u w:val="none"/>
-      </w:rPr>
-    </w:lvl>
-    <w:lvl w:ilvl="3">
-      <w:start w:val="1"/>
-      <w:numFmt w:val="bullet"/>
-      <w:lvlText w:val="●"/>
-      <w:lvlJc w:val="left"/>
-      <w:pPr>
-        <w:ind w:left="2880" w:hanging="360"/>
-      </w:pPr>
-      <w:rPr>
-        <w:u w:val="none"/>
-      </w:rPr>
-    </w:lvl>
-    <w:lvl w:ilvl="4">
-      <w:start w:val="1"/>
-      <w:numFmt w:val="bullet"/>
-      <w:lvlText w:val="○"/>
-      <w:lvlJc w:val="left"/>
-      <w:pPr>
-        <w:ind w:left="3600" w:hanging="360"/>
-      </w:pPr>
-      <w:rPr>
-        <w:u w:val="none"/>
-      </w:rPr>
-    </w:lvl>
-    <w:lvl w:ilvl="5">
-      <w:start w:val="1"/>
-      <w:numFmt w:val="bullet"/>
-      <w:lvlText w:val="■"/>
-      <w:lvlJc w:val="left"/>
-      <w:pPr>
-        <w:ind w:left="4320" w:hanging="360"/>
-      </w:pPr>
-      <w:rPr>
-        <w:u w:val="none"/>
-      </w:rPr>
-    </w:lvl>
-    <w:lvl w:ilvl="6">
-      <w:start w:val="1"/>
-      <w:numFmt w:val="bullet"/>
-      <w:lvlText w:val="●"/>
-      <w:lvlJc w:val="left"/>
-      <w:pPr>
-        <w:ind w:left="5040" w:hanging="360"/>
-      </w:pPr>
-      <w:rPr>
-        <w:u w:val="none"/>
-      </w:rPr>
-    </w:lvl>
-    <w:lvl w:ilvl="7">
-      <w:start w:val="1"/>
-      <w:numFmt w:val="bullet"/>
-      <w:lvlText w:val="○"/>
-      <w:lvlJc w:val="left"/>
-      <w:pPr>
-        <w:ind w:left="5760" w:hanging="360"/>
-      </w:pPr>
-      <w:rPr>
-        <w:u w:val="none"/>
-      </w:rPr>
-    </w:lvl>
-    <w:lvl w:ilvl="8">
-      <w:start w:val="1"/>
-      <w:numFmt w:val="bullet"/>
-      <w:lvlText w:val="■"/>
-      <w:lvlJc w:val="left"/>
-      <w:pPr>
-        <w:ind w:left="6480" w:hanging="360"/>
-      </w:pPr>
-      <w:rPr>
-        <w:u w:val="none"/>
-      </w:rPr>
-    </w:lvl>
-  </w:abstractNum>
-  <w:abstractNum w:abstractNumId="3">
-    <w:lvl w:ilvl="0">
-      <w:start w:val="1"/>
-      <w:numFmt w:val="bullet"/>
-      <w:lvlText w:val="●"/>
-      <w:lvlJc w:val="left"/>
-      <w:pPr>
-        <w:ind w:left="720" w:hanging="360"/>
-      </w:pPr>
-      <w:rPr>
-        <w:u w:val="none"/>
-      </w:rPr>
-    </w:lvl>
-    <w:lvl w:ilvl="1">
-      <w:start w:val="1"/>
-      <w:numFmt w:val="bullet"/>
-      <w:lvlText w:val="○"/>
-      <w:lvlJc w:val="left"/>
-      <w:pPr>
-        <w:ind w:left="1440" w:hanging="360"/>
-      </w:pPr>
-      <w:rPr>
-        <w:u w:val="none"/>
-      </w:rPr>
-    </w:lvl>
-    <w:lvl w:ilvl="2">
-      <w:start w:val="1"/>
-      <w:numFmt w:val="bullet"/>
-      <w:lvlText w:val="■"/>
-      <w:lvlJc w:val="left"/>
-      <w:pPr>
-        <w:ind w:left="2160" w:hanging="360"/>
-      </w:pPr>
-      <w:rPr>
-        <w:u w:val="none"/>
-      </w:rPr>
-    </w:lvl>
-    <w:lvl w:ilvl="3">
-      <w:start w:val="1"/>
-      <w:numFmt w:val="bullet"/>
-      <w:lvlText w:val="●"/>
-      <w:lvlJc w:val="left"/>
-      <w:pPr>
-        <w:ind w:left="2880" w:hanging="360"/>
-      </w:pPr>
-      <w:rPr>
-        <w:u w:val="none"/>
-      </w:rPr>
-    </w:lvl>
-    <w:lvl w:ilvl="4">
-      <w:start w:val="1"/>
-      <w:numFmt w:val="bullet"/>
-      <w:lvlText w:val="○"/>
-      <w:lvlJc w:val="left"/>
-      <w:pPr>
-        <w:ind w:left="3600" w:hanging="360"/>
-      </w:pPr>
-      <w:rPr>
-        <w:u w:val="none"/>
-      </w:rPr>
-    </w:lvl>
-    <w:lvl w:ilvl="5">
-      <w:start w:val="1"/>
-      <w:numFmt w:val="bullet"/>
-      <w:lvlText w:val="■"/>
-      <w:lvlJc w:val="left"/>
-      <w:pPr>
-        <w:ind w:left="4320" w:hanging="360"/>
-      </w:pPr>
-      <w:rPr>
-        <w:u w:val="none"/>
-      </w:rPr>
-    </w:lvl>
-    <w:lvl w:ilvl="6">
-      <w:start w:val="1"/>
-      <w:numFmt w:val="bullet"/>
-      <w:lvlText w:val="●"/>
-      <w:lvlJc w:val="left"/>
-      <w:pPr>
-        <w:ind w:left="5040" w:hanging="360"/>
-      </w:pPr>
-      <w:rPr>
-        <w:u w:val="none"/>
-      </w:rPr>
-    </w:lvl>
-    <w:lvl w:ilvl="7">
-      <w:start w:val="1"/>
-      <w:numFmt w:val="bullet"/>
-      <w:lvlText w:val="○"/>
-      <w:lvlJc w:val="left"/>
-      <w:pPr>
-        <w:ind w:left="5760" w:hanging="360"/>
-      </w:pPr>
-      <w:rPr>
-        <w:u w:val="none"/>
-      </w:rPr>
-    </w:lvl>
-    <w:lvl w:ilvl="8">
-      <w:start w:val="1"/>
-      <w:numFmt w:val="bullet"/>
-      <w:lvlText w:val="■"/>
-      <w:lvlJc w:val="left"/>
-      <w:pPr>
-        <w:ind w:left="6480" w:hanging="360"/>
-      </w:pPr>
-      <w:rPr>
-        <w:u w:val="none"/>
-      </w:rPr>
-    </w:lvl>
-  </w:abstractNum>
-  <w:abstractNum w:abstractNumId="4">
-    <w:lvl w:ilvl="0">
-      <w:start w:val="1"/>
-      <w:numFmt w:val="bullet"/>
-      <w:lvlText w:val="●"/>
-      <w:lvlJc w:val="left"/>
-      <w:pPr>
-        <w:ind w:left="720" w:hanging="360"/>
-      </w:pPr>
-      <w:rPr>
-        <w:u w:val="none"/>
-      </w:rPr>
-    </w:lvl>
-    <w:lvl w:ilvl="1">
-      <w:start w:val="1"/>
-      <w:numFmt w:val="bullet"/>
-      <w:lvlText w:val="○"/>
-      <w:lvlJc w:val="left"/>
-      <w:pPr>
-        <w:ind w:left="1440" w:hanging="360"/>
-      </w:pPr>
-      <w:rPr>
-        <w:u w:val="none"/>
-      </w:rPr>
-    </w:lvl>
-    <w:lvl w:ilvl="2">
-      <w:start w:val="1"/>
-      <w:numFmt w:val="bullet"/>
-      <w:lvlText w:val="■"/>
-      <w:lvlJc w:val="left"/>
-      <w:pPr>
-        <w:ind w:left="2160" w:hanging="360"/>
-      </w:pPr>
-      <w:rPr>
-        <w:u w:val="none"/>
-      </w:rPr>
-    </w:lvl>
-    <w:lvl w:ilvl="3">
-      <w:start w:val="1"/>
-      <w:numFmt w:val="bullet"/>
-      <w:lvlText w:val="●"/>
-      <w:lvlJc w:val="left"/>
-      <w:pPr>
-        <w:ind w:left="2880" w:hanging="360"/>
-      </w:pPr>
-      <w:rPr>
-        <w:u w:val="none"/>
-      </w:rPr>
-    </w:lvl>
-    <w:lvl w:ilvl="4">
-      <w:start w:val="1"/>
-      <w:numFmt w:val="bullet"/>
-      <w:lvlText w:val="○"/>
-      <w:lvlJc w:val="left"/>
-      <w:pPr>
-        <w:ind w:left="3600" w:hanging="360"/>
-      </w:pPr>
-      <w:rPr>
-        <w:u w:val="none"/>
-      </w:rPr>
-    </w:lvl>
-    <w:lvl w:ilvl="5">
-      <w:start w:val="1"/>
-      <w:numFmt w:val="bullet"/>
-      <w:lvlText w:val="■"/>
-      <w:lvlJc w:val="left"/>
-      <w:pPr>
-        <w:ind w:left="4320" w:hanging="360"/>
-      </w:pPr>
-      <w:rPr>
-        <w:u w:val="none"/>
-      </w:rPr>
-    </w:lvl>
-    <w:lvl w:ilvl="6">
-      <w:start w:val="1"/>
-      <w:numFmt w:val="bullet"/>
-      <w:lvlText w:val="●"/>
-      <w:lvlJc w:val="left"/>
-      <w:pPr>
-        <w:ind w:left="5040" w:hanging="360"/>
-      </w:pPr>
-      <w:rPr>
-        <w:u w:val="none"/>
-      </w:rPr>
-    </w:lvl>
-    <w:lvl w:ilvl="7">
-      <w:start w:val="1"/>
-      <w:numFmt w:val="bullet"/>
-      <w:lvlText w:val="○"/>
-      <w:lvlJc w:val="left"/>
-      <w:pPr>
-        <w:ind w:left="5760" w:hanging="360"/>
-      </w:pPr>
-      <w:rPr>
-        <w:u w:val="none"/>
-      </w:rPr>
-    </w:lvl>
-    <w:lvl w:ilvl="8">
-      <w:start w:val="1"/>
-      <w:numFmt w:val="bullet"/>
-      <w:lvlText w:val="■"/>
-      <w:lvlJc w:val="left"/>
       <w:pPr>
         <w:ind w:left="6480" w:hanging="360"/>
       </w:pPr>

</xml_diff>